<commit_message>
ENBF fix + simplify stmtList
</commit_message>
<xml_diff>
--- a/ENBF.docx
+++ b/ENBF.docx
@@ -250,15 +250,10 @@
         <w:rPr>
           <w:color w:val="FF0000"/>
         </w:rPr>
-        <w:t>[</w:t>
-      </w:r>
-      <w:r>
-        <w:rPr>
-          <w:color w:val="000000" w:themeColor="text1"/>
-        </w:rPr>
-        <w:t xml:space="preserve"> </w:t>
-      </w:r>
-      <w:proofErr w:type="spellStart"/>
+        <w:t xml:space="preserve">{ </w:t>
+      </w:r>
+      <w:proofErr w:type="spellStart"/>
+      <w:proofErr w:type="gramStart"/>
       <w:r>
         <w:rPr>
           <w:color w:val="000000" w:themeColor="text1"/>
@@ -276,34 +271,9 @@
         <w:rPr>
           <w:color w:val="FF0000"/>
         </w:rPr>
-        <w:t xml:space="preserve">{ </w:t>
-      </w:r>
-      <w:proofErr w:type="spellStart"/>
-      <w:r>
-        <w:rPr>
-          <w:color w:val="000000" w:themeColor="text1"/>
-        </w:rPr>
-        <w:t>stmt</w:t>
-      </w:r>
-      <w:proofErr w:type="spellEnd"/>
-      <w:r>
-        <w:rPr>
-          <w:color w:val="000000" w:themeColor="text1"/>
-        </w:rPr>
-        <w:t xml:space="preserve"> </w:t>
-      </w:r>
-      <w:r>
-        <w:rPr>
-          <w:color w:val="FF0000"/>
-        </w:rPr>
         <w:t>}</w:t>
       </w:r>
-      <w:r>
-        <w:rPr>
-          <w:color w:val="FF0000"/>
-        </w:rPr>
-        <w:t xml:space="preserve"> ]</w:t>
-      </w:r>
+      <w:proofErr w:type="gramEnd"/>
     </w:p>
     <w:p>
       <w:pPr>
@@ -1136,11 +1106,9 @@
         </w:rPr>
         <w:t xml:space="preserve">FLOAT </w:t>
       </w:r>
-      <w:bookmarkStart w:id="0" w:name="_GoBack"/>
       <w:r>
         <w:t>|</w:t>
       </w:r>
-      <w:bookmarkEnd w:id="0"/>
       <w:r>
         <w:rPr>
           <w:color w:val="70AD47" w:themeColor="accent6"/>
@@ -1385,6 +1353,229 @@
       <w:r>
         <w:rPr>
           <w:color w:val="000000" w:themeColor="text1"/>
+        </w:rPr>
+        <w:t>}</w:t>
+      </w:r>
+    </w:p>
+    <w:p>
+      <w:r>
+        <w:t xml:space="preserve">If </w:t>
+      </w:r>
+      <w:r>
+        <w:t>HAS_COMPOUND</w:t>
+      </w:r>
+      <w:r>
+        <w:t xml:space="preserve"> is enabled as a preprocessor, then the following rules are </w:t>
+      </w:r>
+      <w:bookmarkStart w:id="0" w:name="_GoBack"/>
+      <w:bookmarkEnd w:id="0"/>
+      <w:r>
+        <w:rPr>
+          <w:highlight w:val="yellow"/>
+        </w:rPr>
+        <w:t>changed / added</w:t>
+      </w:r>
+      <w:r>
+        <w:t>:</w:t>
+      </w:r>
+    </w:p>
+    <w:p>
+      <w:pPr>
+        <w:pStyle w:val="ListParagraph"/>
+        <w:numPr>
+          <w:ilvl w:val="0"/>
+          <w:numId w:val="3"/>
+        </w:numPr>
+      </w:pPr>
+      <w:proofErr w:type="spellStart"/>
+      <w:r>
+        <w:rPr>
+          <w:color w:val="000000" w:themeColor="text1"/>
+        </w:rPr>
+        <w:t>stmt</w:t>
+      </w:r>
+      <w:proofErr w:type="spellEnd"/>
+      <w:r>
+        <w:rPr>
+          <w:color w:val="000000" w:themeColor="text1"/>
+        </w:rPr>
+        <w:t xml:space="preserve"> </w:t>
+      </w:r>
+      <w:r>
+        <w:rPr>
+          <w:color w:val="000000" w:themeColor="text1"/>
+        </w:rPr>
+        <w:sym w:font="Wingdings" w:char="F0E0"/>
+      </w:r>
+      <w:r>
+        <w:rPr>
+          <w:color w:val="000000" w:themeColor="text1"/>
+        </w:rPr>
+        <w:t xml:space="preserve"> expression-</w:t>
+      </w:r>
+      <w:proofErr w:type="spellStart"/>
+      <w:r>
+        <w:rPr>
+          <w:color w:val="000000" w:themeColor="text1"/>
+        </w:rPr>
+        <w:t>stmt</w:t>
+      </w:r>
+      <w:proofErr w:type="spellEnd"/>
+      <w:r>
+        <w:rPr>
+          <w:color w:val="000000" w:themeColor="text1"/>
+        </w:rPr>
+        <w:t xml:space="preserve"> | selection-</w:t>
+      </w:r>
+      <w:proofErr w:type="spellStart"/>
+      <w:r>
+        <w:rPr>
+          <w:color w:val="000000" w:themeColor="text1"/>
+        </w:rPr>
+        <w:t>stmt</w:t>
+      </w:r>
+      <w:proofErr w:type="spellEnd"/>
+      <w:r>
+        <w:rPr>
+          <w:color w:val="000000" w:themeColor="text1"/>
+        </w:rPr>
+        <w:t xml:space="preserve"> | iteration-</w:t>
+      </w:r>
+      <w:proofErr w:type="spellStart"/>
+      <w:r>
+        <w:rPr>
+          <w:color w:val="000000" w:themeColor="text1"/>
+        </w:rPr>
+        <w:t>stmt</w:t>
+      </w:r>
+      <w:proofErr w:type="spellEnd"/>
+      <w:r>
+        <w:rPr>
+          <w:color w:val="000000" w:themeColor="text1"/>
+        </w:rPr>
+        <w:t xml:space="preserve"> </w:t>
+      </w:r>
+      <w:r>
+        <w:rPr>
+          <w:color w:val="000000" w:themeColor="text1"/>
+        </w:rPr>
+        <w:t>| read-</w:t>
+      </w:r>
+      <w:proofErr w:type="spellStart"/>
+      <w:r>
+        <w:rPr>
+          <w:color w:val="000000" w:themeColor="text1"/>
+        </w:rPr>
+        <w:t>stmt</w:t>
+      </w:r>
+      <w:proofErr w:type="spellEnd"/>
+      <w:r>
+        <w:rPr>
+          <w:color w:val="000000" w:themeColor="text1"/>
+        </w:rPr>
+        <w:t xml:space="preserve"> | write-</w:t>
+      </w:r>
+      <w:proofErr w:type="spellStart"/>
+      <w:r>
+        <w:rPr>
+          <w:color w:val="000000" w:themeColor="text1"/>
+        </w:rPr>
+        <w:t>stmt</w:t>
+      </w:r>
+      <w:proofErr w:type="spellEnd"/>
+      <w:r>
+        <w:rPr>
+          <w:color w:val="000000" w:themeColor="text1"/>
+        </w:rPr>
+        <w:t xml:space="preserve"> </w:t>
+      </w:r>
+      <w:r>
+        <w:rPr>
+          <w:color w:val="000000" w:themeColor="text1"/>
+          <w:highlight w:val="yellow"/>
+        </w:rPr>
+        <w:t xml:space="preserve">| </w:t>
+      </w:r>
+      <w:proofErr w:type="spellStart"/>
+      <w:r>
+        <w:rPr>
+          <w:color w:val="000000" w:themeColor="text1"/>
+          <w:highlight w:val="yellow"/>
+        </w:rPr>
+        <w:t>cmp-stmt</w:t>
+      </w:r>
+      <w:proofErr w:type="spellEnd"/>
+    </w:p>
+    <w:p>
+      <w:pPr>
+        <w:pStyle w:val="ListParagraph"/>
+        <w:numPr>
+          <w:ilvl w:val="0"/>
+          <w:numId w:val="5"/>
+        </w:numPr>
+        <w:rPr>
+          <w:highlight w:val="yellow"/>
+        </w:rPr>
+      </w:pPr>
+      <w:proofErr w:type="spellStart"/>
+      <w:r>
+        <w:rPr>
+          <w:color w:val="000000" w:themeColor="text1"/>
+          <w:highlight w:val="yellow"/>
+        </w:rPr>
+        <w:t>cmp-stmt</w:t>
+      </w:r>
+      <w:proofErr w:type="spellEnd"/>
+      <w:r>
+        <w:rPr>
+          <w:color w:val="000000" w:themeColor="text1"/>
+          <w:highlight w:val="yellow"/>
+        </w:rPr>
+        <w:t xml:space="preserve"> </w:t>
+      </w:r>
+      <w:r>
+        <w:rPr>
+          <w:color w:val="000000" w:themeColor="text1"/>
+          <w:highlight w:val="yellow"/>
+        </w:rPr>
+        <w:sym w:font="Wingdings" w:char="F0E0"/>
+      </w:r>
+      <w:r>
+        <w:rPr>
+          <w:color w:val="000000" w:themeColor="text1"/>
+          <w:highlight w:val="yellow"/>
+        </w:rPr>
+        <w:t xml:space="preserve"> </w:t>
+      </w:r>
+      <w:proofErr w:type="gramStart"/>
+      <w:r>
+        <w:rPr>
+          <w:color w:val="000000" w:themeColor="text1"/>
+          <w:highlight w:val="yellow"/>
+        </w:rPr>
+        <w:t xml:space="preserve">{ </w:t>
+      </w:r>
+      <w:proofErr w:type="spellStart"/>
+      <w:r>
+        <w:rPr>
+          <w:color w:val="000000" w:themeColor="text1"/>
+          <w:highlight w:val="yellow"/>
+        </w:rPr>
+        <w:t>stmt</w:t>
+      </w:r>
+      <w:proofErr w:type="spellEnd"/>
+      <w:proofErr w:type="gramEnd"/>
+      <w:r>
+        <w:rPr>
+          <w:color w:val="000000" w:themeColor="text1"/>
+          <w:highlight w:val="yellow"/>
+        </w:rPr>
+        <w:t xml:space="preserve">-list </w:t>
+      </w:r>
+      <w:r>
+        <w:rPr>
+          <w:color w:val="000000" w:themeColor="text1"/>
+          <w:highlight w:val="yellow"/>
         </w:rPr>
         <w:t>}</w:t>
       </w:r>
@@ -1402,7 +1593,7 @@
 <file path=word/numbering.xml><?xml version="1.0" encoding="utf-8"?>
 <w:numbering xmlns:wpc="http://schemas.microsoft.com/office/word/2010/wordprocessingCanvas" xmlns:cx="http://schemas.microsoft.com/office/drawing/2014/chartex" xmlns:cx1="http://schemas.microsoft.com/office/drawing/2015/9/8/chartex" xmlns:cx2="http://schemas.microsoft.com/office/drawing/2015/10/21/chartex" xmlns:cx3="http://schemas.microsoft.com/office/drawing/2016/5/9/chartex" xmlns:cx4="http://schemas.microsoft.com/office/drawing/2016/5/10/chartex" xmlns:cx5="http://schemas.microsoft.com/office/drawing/2016/5/11/chartex" xmlns:cx6="http://schemas.microsoft.com/office/drawing/2016/5/12/chartex" xmlns:cx7="http://schemas.microsoft.com/office/drawing/2016/5/13/chartex" xmlns:cx8="http://schemas.microsoft.com/office/drawing/2016/5/14/chartex" xmlns:mc="http://schemas.openxmlformats.org/markup-compatibility/2006" xmlns:aink="http://schemas.microsoft.com/office/drawing/2016/ink" xmlns:am3d="http://schemas.microsoft.com/office/drawing/2017/model3d" xmlns:o="urn:schemas-microsoft-com:office:office" xmlns:r="http://schemas.openxmlformats.org/officeDocument/2006/relationships" xmlns:m="http://schemas.openxmlformats.org/officeDocument/2006/math" xmlns:v="urn:schemas-microsoft-com:vml" xmlns:wp14="http://schemas.microsoft.com/office/word/2010/wordprocessingDrawing" xmlns:wp="http://schemas.openxmlformats.org/drawingml/2006/wordprocessingDrawing" xmlns:w10="urn:schemas-microsoft-com:office:word" xmlns:w="http://schemas.openxmlformats.org/wordprocessingml/2006/main" xmlns:w14="http://schemas.microsoft.com/office/word/2010/wordml" xmlns:w15="http://schemas.microsoft.com/office/word/2012/wordml" xmlns:w16cid="http://schemas.microsoft.com/office/word/2016/wordml/cid" xmlns:w16se="http://schemas.microsoft.com/office/word/2015/wordml/symex" xmlns:wpg="http://schemas.microsoft.com/office/word/2010/wordprocessingGroup" xmlns:wpi="http://schemas.microsoft.com/office/word/2010/wordprocessingInk" xmlns:wne="http://schemas.microsoft.com/office/word/2006/wordml" xmlns:wps="http://schemas.microsoft.com/office/word/2010/wordprocessingShape" mc:Ignorable="w14 w15 w16se w16cid wp14">
   <w:abstractNum w:abstractNumId="0" w15:restartNumberingAfterBreak="0">
-    <w:nsid w:val="4FD42CA9"/>
+    <w:nsid w:val="02383E4C"/>
     <w:multiLevelType w:val="hybridMultilevel"/>
     <w:tmpl w:val="1CAAFAB0"/>
     <w:lvl w:ilvl="0" w:tplc="0409000F">
@@ -1487,8 +1678,373 @@
       </w:pPr>
     </w:lvl>
   </w:abstractNum>
+  <w:abstractNum w:abstractNumId="1" w15:restartNumberingAfterBreak="0">
+    <w:nsid w:val="36546276"/>
+    <w:multiLevelType w:val="hybridMultilevel"/>
+    <w:tmpl w:val="294A6454"/>
+    <w:lvl w:ilvl="0" w:tplc="C9DC975E">
+      <w:start w:val="7"/>
+      <w:numFmt w:val="decimal"/>
+      <w:lvlText w:val="%1."/>
+      <w:lvlJc w:val="left"/>
+      <w:pPr>
+        <w:ind w:left="720" w:hanging="360"/>
+      </w:pPr>
+      <w:rPr>
+        <w:rFonts w:hint="default"/>
+      </w:rPr>
+    </w:lvl>
+    <w:lvl w:ilvl="1" w:tplc="04090019" w:tentative="1">
+      <w:start w:val="1"/>
+      <w:numFmt w:val="lowerLetter"/>
+      <w:lvlText w:val="%2."/>
+      <w:lvlJc w:val="left"/>
+      <w:pPr>
+        <w:ind w:left="1440" w:hanging="360"/>
+      </w:pPr>
+    </w:lvl>
+    <w:lvl w:ilvl="2" w:tplc="0409001B" w:tentative="1">
+      <w:start w:val="1"/>
+      <w:numFmt w:val="lowerRoman"/>
+      <w:lvlText w:val="%3."/>
+      <w:lvlJc w:val="right"/>
+      <w:pPr>
+        <w:ind w:left="2160" w:hanging="180"/>
+      </w:pPr>
+    </w:lvl>
+    <w:lvl w:ilvl="3" w:tplc="0409000F" w:tentative="1">
+      <w:start w:val="1"/>
+      <w:numFmt w:val="decimal"/>
+      <w:lvlText w:val="%4."/>
+      <w:lvlJc w:val="left"/>
+      <w:pPr>
+        <w:ind w:left="2880" w:hanging="360"/>
+      </w:pPr>
+    </w:lvl>
+    <w:lvl w:ilvl="4" w:tplc="04090019" w:tentative="1">
+      <w:start w:val="1"/>
+      <w:numFmt w:val="lowerLetter"/>
+      <w:lvlText w:val="%5."/>
+      <w:lvlJc w:val="left"/>
+      <w:pPr>
+        <w:ind w:left="3600" w:hanging="360"/>
+      </w:pPr>
+    </w:lvl>
+    <w:lvl w:ilvl="5" w:tplc="0409001B" w:tentative="1">
+      <w:start w:val="1"/>
+      <w:numFmt w:val="lowerRoman"/>
+      <w:lvlText w:val="%6."/>
+      <w:lvlJc w:val="right"/>
+      <w:pPr>
+        <w:ind w:left="4320" w:hanging="180"/>
+      </w:pPr>
+    </w:lvl>
+    <w:lvl w:ilvl="6" w:tplc="0409000F" w:tentative="1">
+      <w:start w:val="1"/>
+      <w:numFmt w:val="decimal"/>
+      <w:lvlText w:val="%7."/>
+      <w:lvlJc w:val="left"/>
+      <w:pPr>
+        <w:ind w:left="5040" w:hanging="360"/>
+      </w:pPr>
+    </w:lvl>
+    <w:lvl w:ilvl="7" w:tplc="04090019" w:tentative="1">
+      <w:start w:val="1"/>
+      <w:numFmt w:val="lowerLetter"/>
+      <w:lvlText w:val="%8."/>
+      <w:lvlJc w:val="left"/>
+      <w:pPr>
+        <w:ind w:left="5760" w:hanging="360"/>
+      </w:pPr>
+    </w:lvl>
+    <w:lvl w:ilvl="8" w:tplc="0409001B" w:tentative="1">
+      <w:start w:val="1"/>
+      <w:numFmt w:val="lowerRoman"/>
+      <w:lvlText w:val="%9."/>
+      <w:lvlJc w:val="right"/>
+      <w:pPr>
+        <w:ind w:left="6480" w:hanging="180"/>
+      </w:pPr>
+    </w:lvl>
+  </w:abstractNum>
+  <w:abstractNum w:abstractNumId="2" w15:restartNumberingAfterBreak="0">
+    <w:nsid w:val="3E1B41C7"/>
+    <w:multiLevelType w:val="hybridMultilevel"/>
+    <w:tmpl w:val="52D082C2"/>
+    <w:lvl w:ilvl="0" w:tplc="ED2E9668">
+      <w:start w:val="248"/>
+      <w:numFmt w:val="decimal"/>
+      <w:lvlText w:val="%1."/>
+      <w:lvlJc w:val="left"/>
+      <w:pPr>
+        <w:ind w:left="720" w:hanging="360"/>
+      </w:pPr>
+      <w:rPr>
+        <w:rFonts w:hint="default"/>
+      </w:rPr>
+    </w:lvl>
+    <w:lvl w:ilvl="1" w:tplc="04090019" w:tentative="1">
+      <w:start w:val="1"/>
+      <w:numFmt w:val="lowerLetter"/>
+      <w:lvlText w:val="%2."/>
+      <w:lvlJc w:val="left"/>
+      <w:pPr>
+        <w:ind w:left="1440" w:hanging="360"/>
+      </w:pPr>
+    </w:lvl>
+    <w:lvl w:ilvl="2" w:tplc="0409001B" w:tentative="1">
+      <w:start w:val="1"/>
+      <w:numFmt w:val="lowerRoman"/>
+      <w:lvlText w:val="%3."/>
+      <w:lvlJc w:val="right"/>
+      <w:pPr>
+        <w:ind w:left="2160" w:hanging="180"/>
+      </w:pPr>
+    </w:lvl>
+    <w:lvl w:ilvl="3" w:tplc="0409000F" w:tentative="1">
+      <w:start w:val="1"/>
+      <w:numFmt w:val="decimal"/>
+      <w:lvlText w:val="%4."/>
+      <w:lvlJc w:val="left"/>
+      <w:pPr>
+        <w:ind w:left="2880" w:hanging="360"/>
+      </w:pPr>
+    </w:lvl>
+    <w:lvl w:ilvl="4" w:tplc="04090019" w:tentative="1">
+      <w:start w:val="1"/>
+      <w:numFmt w:val="lowerLetter"/>
+      <w:lvlText w:val="%5."/>
+      <w:lvlJc w:val="left"/>
+      <w:pPr>
+        <w:ind w:left="3600" w:hanging="360"/>
+      </w:pPr>
+    </w:lvl>
+    <w:lvl w:ilvl="5" w:tplc="0409001B" w:tentative="1">
+      <w:start w:val="1"/>
+      <w:numFmt w:val="lowerRoman"/>
+      <w:lvlText w:val="%6."/>
+      <w:lvlJc w:val="right"/>
+      <w:pPr>
+        <w:ind w:left="4320" w:hanging="180"/>
+      </w:pPr>
+    </w:lvl>
+    <w:lvl w:ilvl="6" w:tplc="0409000F" w:tentative="1">
+      <w:start w:val="1"/>
+      <w:numFmt w:val="decimal"/>
+      <w:lvlText w:val="%7."/>
+      <w:lvlJc w:val="left"/>
+      <w:pPr>
+        <w:ind w:left="5040" w:hanging="360"/>
+      </w:pPr>
+    </w:lvl>
+    <w:lvl w:ilvl="7" w:tplc="04090019" w:tentative="1">
+      <w:start w:val="1"/>
+      <w:numFmt w:val="lowerLetter"/>
+      <w:lvlText w:val="%8."/>
+      <w:lvlJc w:val="left"/>
+      <w:pPr>
+        <w:ind w:left="5760" w:hanging="360"/>
+      </w:pPr>
+    </w:lvl>
+    <w:lvl w:ilvl="8" w:tplc="0409001B" w:tentative="1">
+      <w:start w:val="1"/>
+      <w:numFmt w:val="lowerRoman"/>
+      <w:lvlText w:val="%9."/>
+      <w:lvlJc w:val="right"/>
+      <w:pPr>
+        <w:ind w:left="6480" w:hanging="180"/>
+      </w:pPr>
+    </w:lvl>
+  </w:abstractNum>
+  <w:abstractNum w:abstractNumId="3" w15:restartNumberingAfterBreak="0">
+    <w:nsid w:val="4D72532F"/>
+    <w:multiLevelType w:val="hybridMultilevel"/>
+    <w:tmpl w:val="F822BC70"/>
+    <w:lvl w:ilvl="0" w:tplc="2B8C1972">
+      <w:start w:val="24"/>
+      <w:numFmt w:val="decimal"/>
+      <w:lvlText w:val="%1."/>
+      <w:lvlJc w:val="left"/>
+      <w:pPr>
+        <w:ind w:left="720" w:hanging="360"/>
+      </w:pPr>
+      <w:rPr>
+        <w:rFonts w:hint="default"/>
+      </w:rPr>
+    </w:lvl>
+    <w:lvl w:ilvl="1" w:tplc="04090019" w:tentative="1">
+      <w:start w:val="1"/>
+      <w:numFmt w:val="lowerLetter"/>
+      <w:lvlText w:val="%2."/>
+      <w:lvlJc w:val="left"/>
+      <w:pPr>
+        <w:ind w:left="1440" w:hanging="360"/>
+      </w:pPr>
+    </w:lvl>
+    <w:lvl w:ilvl="2" w:tplc="0409001B" w:tentative="1">
+      <w:start w:val="1"/>
+      <w:numFmt w:val="lowerRoman"/>
+      <w:lvlText w:val="%3."/>
+      <w:lvlJc w:val="right"/>
+      <w:pPr>
+        <w:ind w:left="2160" w:hanging="180"/>
+      </w:pPr>
+    </w:lvl>
+    <w:lvl w:ilvl="3" w:tplc="0409000F" w:tentative="1">
+      <w:start w:val="1"/>
+      <w:numFmt w:val="decimal"/>
+      <w:lvlText w:val="%4."/>
+      <w:lvlJc w:val="left"/>
+      <w:pPr>
+        <w:ind w:left="2880" w:hanging="360"/>
+      </w:pPr>
+    </w:lvl>
+    <w:lvl w:ilvl="4" w:tplc="04090019" w:tentative="1">
+      <w:start w:val="1"/>
+      <w:numFmt w:val="lowerLetter"/>
+      <w:lvlText w:val="%5."/>
+      <w:lvlJc w:val="left"/>
+      <w:pPr>
+        <w:ind w:left="3600" w:hanging="360"/>
+      </w:pPr>
+    </w:lvl>
+    <w:lvl w:ilvl="5" w:tplc="0409001B" w:tentative="1">
+      <w:start w:val="1"/>
+      <w:numFmt w:val="lowerRoman"/>
+      <w:lvlText w:val="%6."/>
+      <w:lvlJc w:val="right"/>
+      <w:pPr>
+        <w:ind w:left="4320" w:hanging="180"/>
+      </w:pPr>
+    </w:lvl>
+    <w:lvl w:ilvl="6" w:tplc="0409000F" w:tentative="1">
+      <w:start w:val="1"/>
+      <w:numFmt w:val="decimal"/>
+      <w:lvlText w:val="%7."/>
+      <w:lvlJc w:val="left"/>
+      <w:pPr>
+        <w:ind w:left="5040" w:hanging="360"/>
+      </w:pPr>
+    </w:lvl>
+    <w:lvl w:ilvl="7" w:tplc="04090019" w:tentative="1">
+      <w:start w:val="1"/>
+      <w:numFmt w:val="lowerLetter"/>
+      <w:lvlText w:val="%8."/>
+      <w:lvlJc w:val="left"/>
+      <w:pPr>
+        <w:ind w:left="5760" w:hanging="360"/>
+      </w:pPr>
+    </w:lvl>
+    <w:lvl w:ilvl="8" w:tplc="0409001B" w:tentative="1">
+      <w:start w:val="1"/>
+      <w:numFmt w:val="lowerRoman"/>
+      <w:lvlText w:val="%9."/>
+      <w:lvlJc w:val="right"/>
+      <w:pPr>
+        <w:ind w:left="6480" w:hanging="180"/>
+      </w:pPr>
+    </w:lvl>
+  </w:abstractNum>
+  <w:abstractNum w:abstractNumId="4" w15:restartNumberingAfterBreak="0">
+    <w:nsid w:val="4FD42CA9"/>
+    <w:multiLevelType w:val="hybridMultilevel"/>
+    <w:tmpl w:val="6438162E"/>
+    <w:lvl w:ilvl="0" w:tplc="0409000F">
+      <w:start w:val="1"/>
+      <w:numFmt w:val="decimal"/>
+      <w:lvlText w:val="%1."/>
+      <w:lvlJc w:val="left"/>
+      <w:pPr>
+        <w:ind w:left="720" w:hanging="360"/>
+      </w:pPr>
+    </w:lvl>
+    <w:lvl w:ilvl="1" w:tplc="04090019" w:tentative="1">
+      <w:start w:val="1"/>
+      <w:numFmt w:val="lowerLetter"/>
+      <w:lvlText w:val="%2."/>
+      <w:lvlJc w:val="left"/>
+      <w:pPr>
+        <w:ind w:left="1440" w:hanging="360"/>
+      </w:pPr>
+    </w:lvl>
+    <w:lvl w:ilvl="2" w:tplc="0409001B" w:tentative="1">
+      <w:start w:val="1"/>
+      <w:numFmt w:val="lowerRoman"/>
+      <w:lvlText w:val="%3."/>
+      <w:lvlJc w:val="right"/>
+      <w:pPr>
+        <w:ind w:left="2160" w:hanging="180"/>
+      </w:pPr>
+    </w:lvl>
+    <w:lvl w:ilvl="3" w:tplc="0409000F" w:tentative="1">
+      <w:start w:val="1"/>
+      <w:numFmt w:val="decimal"/>
+      <w:lvlText w:val="%4."/>
+      <w:lvlJc w:val="left"/>
+      <w:pPr>
+        <w:ind w:left="2880" w:hanging="360"/>
+      </w:pPr>
+    </w:lvl>
+    <w:lvl w:ilvl="4" w:tplc="04090019" w:tentative="1">
+      <w:start w:val="1"/>
+      <w:numFmt w:val="lowerLetter"/>
+      <w:lvlText w:val="%5."/>
+      <w:lvlJc w:val="left"/>
+      <w:pPr>
+        <w:ind w:left="3600" w:hanging="360"/>
+      </w:pPr>
+    </w:lvl>
+    <w:lvl w:ilvl="5" w:tplc="0409001B" w:tentative="1">
+      <w:start w:val="1"/>
+      <w:numFmt w:val="lowerRoman"/>
+      <w:lvlText w:val="%6."/>
+      <w:lvlJc w:val="right"/>
+      <w:pPr>
+        <w:ind w:left="4320" w:hanging="180"/>
+      </w:pPr>
+    </w:lvl>
+    <w:lvl w:ilvl="6" w:tplc="0409000F" w:tentative="1">
+      <w:start w:val="1"/>
+      <w:numFmt w:val="decimal"/>
+      <w:lvlText w:val="%7."/>
+      <w:lvlJc w:val="left"/>
+      <w:pPr>
+        <w:ind w:left="5040" w:hanging="360"/>
+      </w:pPr>
+    </w:lvl>
+    <w:lvl w:ilvl="7" w:tplc="04090019" w:tentative="1">
+      <w:start w:val="1"/>
+      <w:numFmt w:val="lowerLetter"/>
+      <w:lvlText w:val="%8."/>
+      <w:lvlJc w:val="left"/>
+      <w:pPr>
+        <w:ind w:left="5760" w:hanging="360"/>
+      </w:pPr>
+    </w:lvl>
+    <w:lvl w:ilvl="8" w:tplc="0409001B" w:tentative="1">
+      <w:start w:val="1"/>
+      <w:numFmt w:val="lowerRoman"/>
+      <w:lvlText w:val="%9."/>
+      <w:lvlJc w:val="right"/>
+      <w:pPr>
+        <w:ind w:left="6480" w:hanging="180"/>
+      </w:pPr>
+    </w:lvl>
+  </w:abstractNum>
   <w:num w:numId="1">
+    <w:abstractNumId w:val="4"/>
+  </w:num>
+  <w:num w:numId="2">
     <w:abstractNumId w:val="0"/>
+  </w:num>
+  <w:num w:numId="3">
+    <w:abstractNumId w:val="1"/>
+  </w:num>
+  <w:num w:numId="4">
+    <w:abstractNumId w:val="2"/>
+  </w:num>
+  <w:num w:numId="5">
+    <w:abstractNumId w:val="3"/>
   </w:num>
 </w:numbering>
 </file>

</xml_diff>